<commit_message>
Third quiz - String logic problem
</commit_message>
<xml_diff>
--- a/src/main/resources/APQuizzer.docx
+++ b/src/main/resources/APQuizzer.docx
@@ -272,10 +272,7 @@
       </w:r>
       <w:proofErr w:type="gramEnd"/>
       <w:r>
-        <w:t>]) and returns</w:t>
-      </w:r>
-      <w:r>
-        <w:t xml:space="preserve"> the minimum value within the array.</w:t>
+        <w:t>]) and returns the minimum value within the array.</w:t>
       </w:r>
     </w:p>
     <w:p>
@@ -287,10 +284,7 @@
         </w:numPr>
       </w:pPr>
       <w:r>
-        <w:t xml:space="preserve">Create </w:t>
-      </w:r>
-      <w:r>
-        <w:t>a static method that receives a 2 dimensional integer array (</w:t>
+        <w:t>Create a static method that receives a 2 dimensional integer array (</w:t>
       </w:r>
       <w:proofErr w:type="spellStart"/>
       <w:r>
@@ -306,10 +300,7 @@
       </w:r>
       <w:proofErr w:type="gramEnd"/>
       <w:r>
-        <w:t>]) and returns</w:t>
-      </w:r>
-      <w:r>
-        <w:t xml:space="preserve"> an</w:t>
+        <w:t>]) and returns an</w:t>
       </w:r>
       <w:r>
         <w:rPr>
@@ -385,16 +376,7 @@
         </w:numPr>
       </w:pPr>
       <w:r>
-        <w:t xml:space="preserve">Create static methods </w:t>
-      </w:r>
-      <w:r>
-        <w:t>t</w:t>
-      </w:r>
-      <w:r>
-        <w:t>hat receive</w:t>
-      </w:r>
-      <w:r>
-        <w:t xml:space="preserve"> a 2 dimensional integer array (</w:t>
+        <w:t>Create static methods that receive a 2 dimensional integer array (</w:t>
       </w:r>
       <w:proofErr w:type="spellStart"/>
       <w:r>
@@ -410,20 +392,17 @@
       </w:r>
       <w:proofErr w:type="gramEnd"/>
       <w:r>
-        <w:t>])</w:t>
-      </w:r>
-      <w:r>
-        <w:t xml:space="preserve"> and return an </w:t>
-      </w:r>
-      <w:proofErr w:type="spellStart"/>
-      <w:r>
-        <w:rPr>
-          <w:rFonts w:ascii="Courier New" w:hAnsi="Courier New" w:cs="Courier New"/>
-          <w:color w:val="4472C4" w:themeColor="accent5"/>
-        </w:rPr>
-        <w:t>ArrayList</w:t>
-      </w:r>
-      <w:proofErr w:type="spellEnd"/>
+        <w:t xml:space="preserve">]) and return an </w:t>
+      </w:r>
+      <w:bookmarkStart w:id="0" w:name="_GoBack"/>
+      <w:bookmarkEnd w:id="0"/>
+      <w:r>
+        <w:rPr>
+          <w:rFonts w:ascii="Courier New" w:hAnsi="Courier New" w:cs="Courier New"/>
+          <w:color w:val="4472C4" w:themeColor="accent5"/>
+        </w:rPr>
+        <w:t>List</w:t>
+      </w:r>
       <w:r>
         <w:rPr>
           <w:color w:val="4472C4" w:themeColor="accent5"/>
@@ -618,10 +597,7 @@
         </w:numPr>
       </w:pPr>
       <w:r>
-        <w:t xml:space="preserve">Create a static method that </w:t>
-      </w:r>
-      <w:r>
-        <w:t xml:space="preserve">receives </w:t>
+        <w:t xml:space="preserve">Create a static method that receives </w:t>
       </w:r>
       <w:r>
         <w:t>an integer array (</w:t>
@@ -692,33 +668,942 @@
           <w:rFonts w:ascii="Courier New" w:hAnsi="Courier New" w:cs="Courier New"/>
           <w:color w:val="4472C4" w:themeColor="accent5"/>
         </w:rPr>
-        <w:t>[]</w:t>
-      </w:r>
-      <w:r>
-        <w:rPr>
-          <w:rFonts w:ascii="Courier New" w:hAnsi="Courier New" w:cs="Courier New"/>
-          <w:color w:val="4472C4" w:themeColor="accent5"/>
+        <w:t xml:space="preserve">[] </w:t>
+      </w:r>
+      <w:proofErr w:type="spellStart"/>
+      <w:r>
+        <w:rPr>
+          <w:rFonts w:ascii="Courier New" w:hAnsi="Courier New" w:cs="Courier New"/>
+          <w:color w:val="4472C4" w:themeColor="accent5"/>
+        </w:rPr>
+        <w:t>inAry</w:t>
+      </w:r>
+      <w:proofErr w:type="spellEnd"/>
+      <w:r>
+        <w:rPr>
+          <w:rFonts w:ascii="Courier New" w:hAnsi="Courier New" w:cs="Courier New"/>
+          <w:color w:val="4472C4" w:themeColor="accent5"/>
+        </w:rPr>
+        <w:t>)</w:t>
+      </w:r>
+    </w:p>
+    <w:p>
+      <w:pPr>
+        <w:pStyle w:val="ListParagraph"/>
+        <w:rPr>
+          <w:rFonts w:ascii="Courier New" w:hAnsi="Courier New" w:cs="Courier New"/>
+          <w:color w:val="4472C4" w:themeColor="accent5"/>
+        </w:rPr>
+      </w:pPr>
+    </w:p>
+    <w:p>
+      <w:pPr>
+        <w:rPr>
+          <w:rFonts w:ascii="Courier New" w:hAnsi="Courier New" w:cs="Courier New"/>
+          <w:color w:val="4472C4" w:themeColor="accent5"/>
+        </w:rPr>
+      </w:pPr>
+      <w:r>
+        <w:rPr>
+          <w:rFonts w:ascii="Courier New" w:hAnsi="Courier New" w:cs="Courier New"/>
+          <w:color w:val="4472C4" w:themeColor="accent5"/>
+        </w:rPr>
+        <w:br w:type="page"/>
+      </w:r>
+    </w:p>
+    <w:p>
+      <w:pPr>
+        <w:pStyle w:val="ListParagraph"/>
+        <w:ind w:left="0"/>
+      </w:pPr>
+      <w:r>
+        <w:t xml:space="preserve">Code </w:t>
+      </w:r>
+      <w:proofErr w:type="spellStart"/>
+      <w:r>
+        <w:t>Snippit</w:t>
+      </w:r>
+      <w:proofErr w:type="spellEnd"/>
+      <w:r>
+        <w:t xml:space="preserve"> Quiz 3 – String Logic</w:t>
+      </w:r>
+      <w:r>
+        <w:rPr>
+          <w:rStyle w:val="FootnoteReference"/>
+        </w:rPr>
+        <w:footnoteReference w:id="1"/>
+      </w:r>
+    </w:p>
+    <w:p>
+      <w:pPr>
+        <w:pStyle w:val="ListParagraph"/>
+        <w:ind w:left="0"/>
+        <w:rPr>
+          <w:rFonts w:ascii="Calibri" w:hAnsi="Calibri"/>
+        </w:rPr>
+      </w:pPr>
+    </w:p>
+    <w:p>
+      <w:pPr>
+        <w:rPr>
+          <w:rFonts w:ascii="Calibri" w:eastAsia="Times New Roman" w:hAnsi="Calibri"/>
+        </w:rPr>
+      </w:pPr>
+      <w:r>
+        <w:rPr>
+          <w:rFonts w:ascii="Calibri" w:eastAsia="Times New Roman" w:hAnsi="Calibri"/>
+        </w:rPr>
+        <w:t xml:space="preserve">Consider a guessing game in which a player tries to guess a hidden word. </w:t>
+      </w:r>
+      <w:r>
+        <w:rPr>
+          <w:rFonts w:ascii="Calibri" w:eastAsia="Times New Roman" w:hAnsi="Calibri"/>
         </w:rPr>
         <w:t xml:space="preserve"> </w:t>
       </w:r>
-      <w:proofErr w:type="spellStart"/>
-      <w:r>
-        <w:rPr>
-          <w:rFonts w:ascii="Courier New" w:hAnsi="Courier New" w:cs="Courier New"/>
-          <w:color w:val="4472C4" w:themeColor="accent5"/>
-        </w:rPr>
-        <w:t>inAry</w:t>
-      </w:r>
-      <w:proofErr w:type="spellEnd"/>
-      <w:r>
-        <w:rPr>
-          <w:rFonts w:ascii="Courier New" w:hAnsi="Courier New" w:cs="Courier New"/>
-          <w:color w:val="4472C4" w:themeColor="accent5"/>
-        </w:rPr>
-        <w:t>)</w:t>
-      </w:r>
-      <w:bookmarkStart w:id="0" w:name="_GoBack"/>
-      <w:bookmarkEnd w:id="0"/>
+      <w:r>
+        <w:rPr>
+          <w:rFonts w:ascii="Calibri" w:eastAsia="Times New Roman" w:hAnsi="Calibri"/>
+        </w:rPr>
+        <w:t xml:space="preserve">The hidden word contains only capital letters and has a length known to the player. </w:t>
+      </w:r>
+      <w:r>
+        <w:rPr>
+          <w:rFonts w:ascii="Calibri" w:eastAsia="Times New Roman" w:hAnsi="Calibri"/>
+        </w:rPr>
+        <w:t xml:space="preserve"> </w:t>
+      </w:r>
+      <w:r>
+        <w:rPr>
+          <w:rFonts w:ascii="Calibri" w:eastAsia="Times New Roman" w:hAnsi="Calibri"/>
+        </w:rPr>
+        <w:t>A guess contains only capital letters and has the same length as the hidden word.</w:t>
+      </w:r>
+    </w:p>
+    <w:p>
+      <w:pPr>
+        <w:rPr>
+          <w:rFonts w:ascii="Calibri" w:eastAsia="Times New Roman" w:hAnsi="Calibri"/>
+        </w:rPr>
+      </w:pPr>
+    </w:p>
+    <w:p>
+      <w:pPr>
+        <w:rPr>
+          <w:rFonts w:ascii="Calibri" w:eastAsia="Times New Roman" w:hAnsi="Calibri"/>
+        </w:rPr>
+      </w:pPr>
+      <w:r>
+        <w:rPr>
+          <w:rFonts w:ascii="Calibri" w:eastAsia="Times New Roman" w:hAnsi="Calibri"/>
+        </w:rPr>
+        <w:t>After a guess is made, the player is given a hint that is based on a comparison between the hidden word and the guess. Each position in the hint contains a character that corresponds to the letter in the same position in the guess. The following rules determine the characters that appear in the hint.</w:t>
+      </w:r>
+    </w:p>
+    <w:p>
+      <w:pPr>
+        <w:rPr>
+          <w:rFonts w:ascii="Calibri" w:eastAsia="Times New Roman" w:hAnsi="Calibri"/>
+        </w:rPr>
+      </w:pPr>
+    </w:p>
+    <w:tbl>
+      <w:tblPr>
+        <w:tblStyle w:val="TableGrid"/>
+        <w:tblW w:w="0" w:type="auto"/>
+        <w:tblInd w:w="5" w:type="dxa"/>
+        <w:tblLook w:val="04A0" w:firstRow="1" w:lastRow="0" w:firstColumn="1" w:lastColumn="0" w:noHBand="0" w:noVBand="1"/>
+      </w:tblPr>
+      <w:tblGrid>
+        <w:gridCol w:w="4672"/>
+        <w:gridCol w:w="4673"/>
+      </w:tblGrid>
+      <w:tr>
+        <w:tc>
+          <w:tcPr>
+            <w:tcW w:w="4675" w:type="dxa"/>
+            <w:tcBorders>
+              <w:top w:val="nil"/>
+              <w:left w:val="nil"/>
+              <w:bottom w:val="single" w:sz="4" w:space="0" w:color="auto"/>
+              <w:right w:val="nil"/>
+            </w:tcBorders>
+          </w:tcPr>
+          <w:p>
+            <w:pPr>
+              <w:rPr>
+                <w:rFonts w:ascii="Calibri" w:eastAsia="Times New Roman" w:hAnsi="Calibri"/>
+                <w:b/>
+              </w:rPr>
+            </w:pPr>
+            <w:r>
+              <w:rPr>
+                <w:rFonts w:ascii="Calibri" w:eastAsia="Times New Roman" w:hAnsi="Calibri"/>
+                <w:b/>
+              </w:rPr>
+              <w:t>If the letter in the guess is …</w:t>
+            </w:r>
+          </w:p>
+        </w:tc>
+        <w:tc>
+          <w:tcPr>
+            <w:tcW w:w="4675" w:type="dxa"/>
+            <w:tcBorders>
+              <w:top w:val="nil"/>
+              <w:left w:val="nil"/>
+              <w:bottom w:val="single" w:sz="4" w:space="0" w:color="auto"/>
+              <w:right w:val="nil"/>
+            </w:tcBorders>
+          </w:tcPr>
+          <w:p>
+            <w:pPr>
+              <w:rPr>
+                <w:rFonts w:ascii="Calibri" w:eastAsia="Times New Roman" w:hAnsi="Calibri"/>
+                <w:b/>
+              </w:rPr>
+            </w:pPr>
+            <w:r>
+              <w:rPr>
+                <w:rFonts w:ascii="Calibri" w:eastAsia="Times New Roman" w:hAnsi="Calibri"/>
+                <w:b/>
+              </w:rPr>
+              <w:t>the corresponding letter in the hint is</w:t>
+            </w:r>
+          </w:p>
+        </w:tc>
+      </w:tr>
+      <w:tr>
+        <w:tc>
+          <w:tcPr>
+            <w:tcW w:w="4675" w:type="dxa"/>
+            <w:tcBorders>
+              <w:top w:val="single" w:sz="4" w:space="0" w:color="auto"/>
+            </w:tcBorders>
+          </w:tcPr>
+          <w:p>
+            <w:pPr>
+              <w:rPr>
+                <w:rFonts w:ascii="Calibri" w:eastAsia="Times New Roman" w:hAnsi="Calibri"/>
+              </w:rPr>
+            </w:pPr>
+            <w:r>
+              <w:rPr>
+                <w:rFonts w:ascii="Calibri" w:eastAsia="Times New Roman" w:hAnsi="Calibri"/>
+              </w:rPr>
+              <w:t>Same position within the word (match)</w:t>
+            </w:r>
+          </w:p>
+        </w:tc>
+        <w:tc>
+          <w:tcPr>
+            <w:tcW w:w="4675" w:type="dxa"/>
+            <w:tcBorders>
+              <w:top w:val="single" w:sz="4" w:space="0" w:color="auto"/>
+            </w:tcBorders>
+          </w:tcPr>
+          <w:p>
+            <w:pPr>
+              <w:rPr>
+                <w:rFonts w:ascii="Calibri" w:eastAsia="Times New Roman" w:hAnsi="Calibri"/>
+              </w:rPr>
+            </w:pPr>
+            <w:r>
+              <w:rPr>
+                <w:rFonts w:ascii="Calibri" w:eastAsia="Times New Roman" w:hAnsi="Calibri"/>
+              </w:rPr>
+              <w:t>Show the matching letter</w:t>
+            </w:r>
+          </w:p>
+        </w:tc>
+      </w:tr>
+      <w:tr>
+        <w:tc>
+          <w:tcPr>
+            <w:tcW w:w="4675" w:type="dxa"/>
+          </w:tcPr>
+          <w:p>
+            <w:pPr>
+              <w:rPr>
+                <w:rFonts w:ascii="Calibri" w:eastAsia="Times New Roman" w:hAnsi="Calibri"/>
+              </w:rPr>
+            </w:pPr>
+            <w:r>
+              <w:rPr>
+                <w:rFonts w:ascii="Calibri" w:eastAsia="Times New Roman" w:hAnsi="Calibri"/>
+              </w:rPr>
+              <w:t>in the hidden word, but a different position</w:t>
+            </w:r>
+          </w:p>
+        </w:tc>
+        <w:tc>
+          <w:tcPr>
+            <w:tcW w:w="4675" w:type="dxa"/>
+          </w:tcPr>
+          <w:p>
+            <w:pPr>
+              <w:rPr>
+                <w:rFonts w:ascii="Calibri" w:eastAsia="Times New Roman" w:hAnsi="Calibri"/>
+              </w:rPr>
+            </w:pPr>
+            <w:r>
+              <w:rPr>
+                <w:rFonts w:ascii="Calibri" w:eastAsia="Times New Roman" w:hAnsi="Calibri"/>
+              </w:rPr>
+              <w:t>“+”</w:t>
+            </w:r>
+          </w:p>
+        </w:tc>
+      </w:tr>
+      <w:tr>
+        <w:tc>
+          <w:tcPr>
+            <w:tcW w:w="4675" w:type="dxa"/>
+          </w:tcPr>
+          <w:p>
+            <w:pPr>
+              <w:rPr>
+                <w:rFonts w:ascii="Calibri" w:eastAsia="Times New Roman" w:hAnsi="Calibri"/>
+              </w:rPr>
+            </w:pPr>
+            <w:r>
+              <w:rPr>
+                <w:rFonts w:ascii="Calibri" w:eastAsia="Times New Roman" w:hAnsi="Calibri"/>
+              </w:rPr>
+              <w:t>not in the hidden word</w:t>
+            </w:r>
+          </w:p>
+        </w:tc>
+        <w:tc>
+          <w:tcPr>
+            <w:tcW w:w="4675" w:type="dxa"/>
+          </w:tcPr>
+          <w:p>
+            <w:pPr>
+              <w:rPr>
+                <w:rFonts w:ascii="Calibri" w:eastAsia="Times New Roman" w:hAnsi="Calibri"/>
+              </w:rPr>
+            </w:pPr>
+            <w:r>
+              <w:rPr>
+                <w:rFonts w:ascii="Calibri" w:eastAsia="Times New Roman" w:hAnsi="Calibri"/>
+              </w:rPr>
+              <w:t>“*”</w:t>
+            </w:r>
+          </w:p>
+        </w:tc>
+      </w:tr>
+    </w:tbl>
+    <w:p>
+      <w:pPr>
+        <w:rPr>
+          <w:rFonts w:ascii="Calibri" w:eastAsia="Times New Roman" w:hAnsi="Calibri"/>
+        </w:rPr>
+      </w:pPr>
+      <w:r>
+        <w:rPr>
+          <w:rFonts w:ascii="Calibri" w:eastAsia="Times New Roman" w:hAnsi="Calibri"/>
+        </w:rPr>
+        <w:t xml:space="preserve"> </w:t>
+      </w:r>
+    </w:p>
+    <w:p>
+      <w:pPr>
+        <w:rPr>
+          <w:rFonts w:eastAsia="Times New Roman"/>
+        </w:rPr>
+      </w:pPr>
+      <w:r>
+        <w:rPr>
+          <w:rFonts w:asciiTheme="minorHAnsi" w:eastAsia="Times New Roman" w:hAnsiTheme="minorHAnsi"/>
+        </w:rPr>
+        <w:t>The</w:t>
+      </w:r>
+      <w:r>
+        <w:rPr>
+          <w:rFonts w:eastAsia="Times New Roman"/>
+        </w:rPr>
+        <w:t xml:space="preserve"> </w:t>
+      </w:r>
+      <w:proofErr w:type="spellStart"/>
+      <w:r>
+        <w:rPr>
+          <w:rFonts w:ascii="Courier New" w:eastAsia="Times New Roman" w:hAnsi="Courier New" w:cs="Courier New"/>
+          <w:color w:val="2E74B5" w:themeColor="accent1" w:themeShade="BF"/>
+        </w:rPr>
+        <w:t>HiddenWord</w:t>
+      </w:r>
+      <w:proofErr w:type="spellEnd"/>
+      <w:r>
+        <w:rPr>
+          <w:rFonts w:eastAsia="Times New Roman"/>
+          <w:color w:val="2E74B5" w:themeColor="accent1" w:themeShade="BF"/>
+        </w:rPr>
+        <w:t xml:space="preserve"> </w:t>
+      </w:r>
+      <w:r>
+        <w:rPr>
+          <w:rFonts w:asciiTheme="minorHAnsi" w:eastAsia="Times New Roman" w:hAnsiTheme="minorHAnsi"/>
+        </w:rPr>
+        <w:t xml:space="preserve">class will be used to represent the hidden word in the game. The hidden word is passed to the constructor. The class contains a method, </w:t>
+      </w:r>
+      <w:proofErr w:type="spellStart"/>
+      <w:r>
+        <w:rPr>
+          <w:rFonts w:ascii="Courier New" w:eastAsia="Times New Roman" w:hAnsi="Courier New" w:cs="Courier New"/>
+          <w:color w:val="2E74B5" w:themeColor="accent1" w:themeShade="BF"/>
+        </w:rPr>
+        <w:t>getHint</w:t>
+      </w:r>
+      <w:proofErr w:type="spellEnd"/>
+      <w:r>
+        <w:rPr>
+          <w:rFonts w:asciiTheme="minorHAnsi" w:eastAsia="Times New Roman" w:hAnsiTheme="minorHAnsi"/>
+        </w:rPr>
+        <w:t xml:space="preserve">, that takes a guess and produces a hint. </w:t>
+      </w:r>
+    </w:p>
+    <w:p>
+      <w:pPr>
+        <w:pStyle w:val="ListParagraph"/>
+        <w:ind w:left="0"/>
+      </w:pPr>
+    </w:p>
+    <w:p>
+      <w:pPr>
+        <w:rPr>
+          <w:rFonts w:asciiTheme="minorHAnsi" w:eastAsia="Times New Roman" w:hAnsiTheme="minorHAnsi"/>
+        </w:rPr>
+      </w:pPr>
+      <w:r>
+        <w:rPr>
+          <w:rFonts w:asciiTheme="minorHAnsi" w:eastAsia="Times New Roman" w:hAnsiTheme="minorHAnsi"/>
+        </w:rPr>
+        <w:t xml:space="preserve">For example, suppose the variable puzzle is declared as follows. </w:t>
+      </w:r>
+    </w:p>
+    <w:p>
+      <w:pPr>
+        <w:ind w:firstLine="720"/>
+        <w:rPr>
+          <w:rFonts w:eastAsia="Times New Roman"/>
+        </w:rPr>
+      </w:pPr>
+    </w:p>
+    <w:p>
+      <w:pPr>
+        <w:ind w:firstLine="720"/>
+        <w:rPr>
+          <w:rFonts w:ascii="Courier New" w:eastAsia="Times New Roman" w:hAnsi="Courier New" w:cs="Courier New"/>
+        </w:rPr>
+      </w:pPr>
+      <w:proofErr w:type="spellStart"/>
+      <w:r>
+        <w:rPr>
+          <w:rFonts w:ascii="Courier New" w:eastAsia="Times New Roman" w:hAnsi="Courier New" w:cs="Courier New"/>
+          <w:color w:val="2E74B5" w:themeColor="accent1" w:themeShade="BF"/>
+        </w:rPr>
+        <w:t>HiddenWord</w:t>
+      </w:r>
+      <w:proofErr w:type="spellEnd"/>
+      <w:r>
+        <w:rPr>
+          <w:rFonts w:ascii="Courier New" w:eastAsia="Times New Roman" w:hAnsi="Courier New" w:cs="Courier New"/>
+          <w:color w:val="2E74B5" w:themeColor="accent1" w:themeShade="BF"/>
+        </w:rPr>
+        <w:t xml:space="preserve"> puzzle = new </w:t>
+      </w:r>
+      <w:proofErr w:type="spellStart"/>
+      <w:r>
+        <w:rPr>
+          <w:rFonts w:ascii="Courier New" w:eastAsia="Times New Roman" w:hAnsi="Courier New" w:cs="Courier New"/>
+          <w:color w:val="2E74B5" w:themeColor="accent1" w:themeShade="BF"/>
+        </w:rPr>
+        <w:t>HiddenWord</w:t>
+      </w:r>
+      <w:proofErr w:type="spellEnd"/>
+      <w:r>
+        <w:rPr>
+          <w:rFonts w:ascii="Courier New" w:eastAsia="Times New Roman" w:hAnsi="Courier New" w:cs="Courier New"/>
+          <w:color w:val="2E74B5" w:themeColor="accent1" w:themeShade="BF"/>
+        </w:rPr>
+        <w:t>("HARPS");</w:t>
+      </w:r>
+      <w:r>
+        <w:rPr>
+          <w:rFonts w:ascii="Courier New" w:eastAsia="Times New Roman" w:hAnsi="Courier New" w:cs="Courier New"/>
+        </w:rPr>
+        <w:t xml:space="preserve"> </w:t>
+      </w:r>
+    </w:p>
+    <w:p>
+      <w:pPr>
+        <w:ind w:firstLine="720"/>
+        <w:rPr>
+          <w:rFonts w:eastAsia="Times New Roman"/>
+        </w:rPr>
+      </w:pPr>
+    </w:p>
+    <w:p>
+      <w:pPr>
+        <w:rPr>
+          <w:rFonts w:asciiTheme="minorHAnsi" w:eastAsia="Times New Roman" w:hAnsiTheme="minorHAnsi"/>
+        </w:rPr>
+      </w:pPr>
+      <w:r>
+        <w:rPr>
+          <w:rFonts w:asciiTheme="minorHAnsi" w:eastAsia="Times New Roman" w:hAnsiTheme="minorHAnsi"/>
+        </w:rPr>
+        <w:t>The following table shows several guesses and t</w:t>
+      </w:r>
+      <w:r>
+        <w:rPr>
+          <w:rFonts w:asciiTheme="minorHAnsi" w:eastAsia="Times New Roman" w:hAnsiTheme="minorHAnsi"/>
+        </w:rPr>
+        <w:t>he hints that would be produced:</w:t>
+      </w:r>
+    </w:p>
+    <w:p>
+      <w:pPr>
+        <w:rPr>
+          <w:rFonts w:asciiTheme="minorHAnsi" w:eastAsia="Times New Roman" w:hAnsiTheme="minorHAnsi"/>
+        </w:rPr>
+      </w:pPr>
+      <w:r>
+        <w:rPr>
+          <w:rFonts w:asciiTheme="minorHAnsi" w:eastAsia="Times New Roman" w:hAnsiTheme="minorHAnsi"/>
+        </w:rPr>
+        <w:t xml:space="preserve"> </w:t>
+      </w:r>
+    </w:p>
+    <w:tbl>
+      <w:tblPr>
+        <w:tblStyle w:val="TableGrid"/>
+        <w:tblW w:w="0" w:type="auto"/>
+        <w:tblLook w:val="04A0" w:firstRow="1" w:lastRow="0" w:firstColumn="1" w:lastColumn="0" w:noHBand="0" w:noVBand="1"/>
+      </w:tblPr>
+      <w:tblGrid>
+        <w:gridCol w:w="4675"/>
+        <w:gridCol w:w="4675"/>
+      </w:tblGrid>
+      <w:tr>
+        <w:trPr>
+          <w:trHeight w:val="306"/>
+        </w:trPr>
+        <w:tc>
+          <w:tcPr>
+            <w:tcW w:w="4675" w:type="dxa"/>
+            <w:tcBorders>
+              <w:top w:val="nil"/>
+              <w:left w:val="nil"/>
+              <w:right w:val="nil"/>
+            </w:tcBorders>
+          </w:tcPr>
+          <w:p>
+            <w:pPr>
+              <w:pStyle w:val="ListParagraph"/>
+              <w:ind w:left="0"/>
+              <w:rPr>
+                <w:rFonts w:cs="Times New Roman"/>
+                <w:b/>
+              </w:rPr>
+            </w:pPr>
+            <w:r>
+              <w:rPr>
+                <w:rFonts w:cs="Times New Roman"/>
+                <w:b/>
+              </w:rPr>
+              <w:t xml:space="preserve">Call to </w:t>
+            </w:r>
+            <w:proofErr w:type="spellStart"/>
+            <w:r>
+              <w:rPr>
+                <w:rFonts w:cs="Times New Roman"/>
+                <w:b/>
+              </w:rPr>
+              <w:t>getHint</w:t>
+            </w:r>
+            <w:proofErr w:type="spellEnd"/>
+          </w:p>
+        </w:tc>
+        <w:tc>
+          <w:tcPr>
+            <w:tcW w:w="4675" w:type="dxa"/>
+            <w:tcBorders>
+              <w:top w:val="nil"/>
+              <w:left w:val="nil"/>
+              <w:right w:val="nil"/>
+            </w:tcBorders>
+          </w:tcPr>
+          <w:p>
+            <w:pPr>
+              <w:pStyle w:val="ListParagraph"/>
+              <w:ind w:left="0"/>
+              <w:rPr>
+                <w:rFonts w:cs="Times New Roman"/>
+                <w:b/>
+              </w:rPr>
+            </w:pPr>
+            <w:r>
+              <w:rPr>
+                <w:rFonts w:cs="Times New Roman"/>
+                <w:b/>
+              </w:rPr>
+              <w:t>String returned</w:t>
+            </w:r>
+          </w:p>
+        </w:tc>
+      </w:tr>
+      <w:tr>
+        <w:tc>
+          <w:tcPr>
+            <w:tcW w:w="4675" w:type="dxa"/>
+          </w:tcPr>
+          <w:p>
+            <w:pPr>
+              <w:rPr>
+                <w:rFonts w:ascii="Courier New" w:eastAsia="Times New Roman" w:hAnsi="Courier New" w:cs="Courier New"/>
+                <w:color w:val="2E74B5" w:themeColor="accent1" w:themeShade="BF"/>
+              </w:rPr>
+            </w:pPr>
+            <w:proofErr w:type="spellStart"/>
+            <w:r>
+              <w:rPr>
+                <w:rFonts w:ascii="Courier New" w:eastAsia="Times New Roman" w:hAnsi="Courier New" w:cs="Courier New"/>
+                <w:color w:val="2E74B5" w:themeColor="accent1" w:themeShade="BF"/>
+              </w:rPr>
+              <w:t>puzzle.getHint</w:t>
+            </w:r>
+            <w:proofErr w:type="spellEnd"/>
+            <w:r>
+              <w:rPr>
+                <w:rFonts w:ascii="Courier New" w:eastAsia="Times New Roman" w:hAnsi="Courier New" w:cs="Courier New"/>
+                <w:color w:val="2E74B5" w:themeColor="accent1" w:themeShade="BF"/>
+              </w:rPr>
+              <w:t>("AAAAA")</w:t>
+            </w:r>
+          </w:p>
+        </w:tc>
+        <w:tc>
+          <w:tcPr>
+            <w:tcW w:w="4675" w:type="dxa"/>
+          </w:tcPr>
+          <w:p>
+            <w:pPr>
+              <w:rPr>
+                <w:rFonts w:asciiTheme="minorHAnsi" w:eastAsia="Times New Roman" w:hAnsiTheme="minorHAnsi" w:cs="Courier New"/>
+              </w:rPr>
+            </w:pPr>
+            <w:r>
+              <w:rPr>
+                <w:rFonts w:asciiTheme="minorHAnsi" w:eastAsia="Times New Roman" w:hAnsiTheme="minorHAnsi" w:cs="Courier New"/>
+              </w:rPr>
+              <w:t>"+A+++"</w:t>
+            </w:r>
+          </w:p>
+        </w:tc>
+      </w:tr>
+      <w:tr>
+        <w:tc>
+          <w:tcPr>
+            <w:tcW w:w="4675" w:type="dxa"/>
+          </w:tcPr>
+          <w:p>
+            <w:pPr>
+              <w:rPr>
+                <w:rFonts w:ascii="Courier New" w:eastAsia="Times New Roman" w:hAnsi="Courier New" w:cs="Courier New"/>
+                <w:color w:val="2E74B5" w:themeColor="accent1" w:themeShade="BF"/>
+              </w:rPr>
+            </w:pPr>
+            <w:proofErr w:type="spellStart"/>
+            <w:r>
+              <w:rPr>
+                <w:rFonts w:ascii="Courier New" w:eastAsia="Times New Roman" w:hAnsi="Courier New" w:cs="Courier New"/>
+                <w:color w:val="2E74B5" w:themeColor="accent1" w:themeShade="BF"/>
+              </w:rPr>
+              <w:t>puzzle.getHint</w:t>
+            </w:r>
+            <w:proofErr w:type="spellEnd"/>
+            <w:r>
+              <w:rPr>
+                <w:rFonts w:ascii="Courier New" w:eastAsia="Times New Roman" w:hAnsi="Courier New" w:cs="Courier New"/>
+                <w:color w:val="2E74B5" w:themeColor="accent1" w:themeShade="BF"/>
+              </w:rPr>
+              <w:t>("HELLO")</w:t>
+            </w:r>
+          </w:p>
+        </w:tc>
+        <w:tc>
+          <w:tcPr>
+            <w:tcW w:w="4675" w:type="dxa"/>
+          </w:tcPr>
+          <w:p>
+            <w:pPr>
+              <w:pStyle w:val="ListParagraph"/>
+              <w:ind w:left="0"/>
+              <w:rPr>
+                <w:rFonts w:cs="Courier New"/>
+              </w:rPr>
+            </w:pPr>
+            <w:r>
+              <w:rPr>
+                <w:rFonts w:eastAsia="Times New Roman" w:cs="Courier New"/>
+              </w:rPr>
+              <w:t>"H****</w:t>
+            </w:r>
+            <w:r>
+              <w:rPr>
+                <w:rFonts w:eastAsia="Times New Roman" w:cs="Courier New"/>
+              </w:rPr>
+              <w:t>"</w:t>
+            </w:r>
+          </w:p>
+        </w:tc>
+      </w:tr>
+      <w:tr>
+        <w:tc>
+          <w:tcPr>
+            <w:tcW w:w="4675" w:type="dxa"/>
+          </w:tcPr>
+          <w:p>
+            <w:pPr>
+              <w:rPr>
+                <w:rFonts w:ascii="Courier New" w:eastAsia="Times New Roman" w:hAnsi="Courier New" w:cs="Courier New"/>
+                <w:color w:val="2E74B5" w:themeColor="accent1" w:themeShade="BF"/>
+              </w:rPr>
+            </w:pPr>
+            <w:proofErr w:type="spellStart"/>
+            <w:r>
+              <w:rPr>
+                <w:rFonts w:ascii="Courier New" w:eastAsia="Times New Roman" w:hAnsi="Courier New" w:cs="Courier New"/>
+                <w:color w:val="2E74B5" w:themeColor="accent1" w:themeShade="BF"/>
+              </w:rPr>
+              <w:t>puzzle.getHint</w:t>
+            </w:r>
+            <w:proofErr w:type="spellEnd"/>
+            <w:r>
+              <w:rPr>
+                <w:rFonts w:ascii="Courier New" w:eastAsia="Times New Roman" w:hAnsi="Courier New" w:cs="Courier New"/>
+                <w:color w:val="2E74B5" w:themeColor="accent1" w:themeShade="BF"/>
+              </w:rPr>
+              <w:t>("HEART")</w:t>
+            </w:r>
+          </w:p>
+        </w:tc>
+        <w:tc>
+          <w:tcPr>
+            <w:tcW w:w="4675" w:type="dxa"/>
+          </w:tcPr>
+          <w:p>
+            <w:pPr>
+              <w:pStyle w:val="ListParagraph"/>
+              <w:ind w:left="0"/>
+              <w:rPr>
+                <w:rFonts w:cs="Courier New"/>
+              </w:rPr>
+            </w:pPr>
+            <w:r>
+              <w:rPr>
+                <w:rFonts w:eastAsia="Times New Roman" w:cs="Courier New"/>
+              </w:rPr>
+              <w:t>"</w:t>
+            </w:r>
+            <w:r>
+              <w:rPr>
+                <w:rFonts w:eastAsia="Times New Roman" w:cs="Courier New"/>
+              </w:rPr>
+              <w:t>H*++</w:t>
+            </w:r>
+            <w:r>
+              <w:rPr>
+                <w:rFonts w:eastAsia="Times New Roman" w:cs="Courier New"/>
+              </w:rPr>
+              <w:t>*</w:t>
+            </w:r>
+            <w:r>
+              <w:rPr>
+                <w:rFonts w:eastAsia="Times New Roman" w:cs="Courier New"/>
+              </w:rPr>
+              <w:t>"</w:t>
+            </w:r>
+          </w:p>
+        </w:tc>
+      </w:tr>
+      <w:tr>
+        <w:tc>
+          <w:tcPr>
+            <w:tcW w:w="4675" w:type="dxa"/>
+          </w:tcPr>
+          <w:p>
+            <w:pPr>
+              <w:rPr>
+                <w:rFonts w:ascii="Courier New" w:eastAsia="Times New Roman" w:hAnsi="Courier New" w:cs="Courier New"/>
+                <w:color w:val="2E74B5" w:themeColor="accent1" w:themeShade="BF"/>
+              </w:rPr>
+            </w:pPr>
+            <w:proofErr w:type="spellStart"/>
+            <w:r>
+              <w:rPr>
+                <w:rFonts w:ascii="Courier New" w:eastAsia="Times New Roman" w:hAnsi="Courier New" w:cs="Courier New"/>
+                <w:color w:val="2E74B5" w:themeColor="accent1" w:themeShade="BF"/>
+              </w:rPr>
+              <w:t>puzzle.getHint</w:t>
+            </w:r>
+            <w:proofErr w:type="spellEnd"/>
+            <w:r>
+              <w:rPr>
+                <w:rFonts w:ascii="Courier New" w:eastAsia="Times New Roman" w:hAnsi="Courier New" w:cs="Courier New"/>
+                <w:color w:val="2E74B5" w:themeColor="accent1" w:themeShade="BF"/>
+              </w:rPr>
+              <w:t>("HARMS")</w:t>
+            </w:r>
+          </w:p>
+        </w:tc>
+        <w:tc>
+          <w:tcPr>
+            <w:tcW w:w="4675" w:type="dxa"/>
+          </w:tcPr>
+          <w:p>
+            <w:pPr>
+              <w:pStyle w:val="ListParagraph"/>
+              <w:ind w:left="0"/>
+              <w:rPr>
+                <w:rFonts w:cs="Courier New"/>
+              </w:rPr>
+            </w:pPr>
+            <w:r>
+              <w:rPr>
+                <w:rFonts w:eastAsia="Times New Roman" w:cs="Courier New"/>
+              </w:rPr>
+              <w:t>"HAR*S</w:t>
+            </w:r>
+            <w:r>
+              <w:rPr>
+                <w:rFonts w:eastAsia="Times New Roman" w:cs="Courier New"/>
+              </w:rPr>
+              <w:t>"</w:t>
+            </w:r>
+          </w:p>
+        </w:tc>
+      </w:tr>
+      <w:tr>
+        <w:tc>
+          <w:tcPr>
+            <w:tcW w:w="4675" w:type="dxa"/>
+          </w:tcPr>
+          <w:p>
+            <w:pPr>
+              <w:rPr>
+                <w:rFonts w:ascii="Courier New" w:eastAsia="Times New Roman" w:hAnsi="Courier New" w:cs="Courier New"/>
+                <w:color w:val="2E74B5" w:themeColor="accent1" w:themeShade="BF"/>
+              </w:rPr>
+            </w:pPr>
+            <w:proofErr w:type="spellStart"/>
+            <w:r>
+              <w:rPr>
+                <w:rFonts w:ascii="Courier New" w:eastAsia="Times New Roman" w:hAnsi="Courier New" w:cs="Courier New"/>
+                <w:color w:val="2E74B5" w:themeColor="accent1" w:themeShade="BF"/>
+              </w:rPr>
+              <w:t>puzzle.getHint</w:t>
+            </w:r>
+            <w:proofErr w:type="spellEnd"/>
+            <w:r>
+              <w:rPr>
+                <w:rFonts w:ascii="Courier New" w:eastAsia="Times New Roman" w:hAnsi="Courier New" w:cs="Courier New"/>
+                <w:color w:val="2E74B5" w:themeColor="accent1" w:themeShade="BF"/>
+              </w:rPr>
+              <w:t>("HARPS")</w:t>
+            </w:r>
+          </w:p>
+        </w:tc>
+        <w:tc>
+          <w:tcPr>
+            <w:tcW w:w="4675" w:type="dxa"/>
+          </w:tcPr>
+          <w:p>
+            <w:pPr>
+              <w:pStyle w:val="ListParagraph"/>
+              <w:ind w:left="0"/>
+              <w:rPr>
+                <w:rFonts w:cs="Courier New"/>
+              </w:rPr>
+            </w:pPr>
+            <w:r>
+              <w:rPr>
+                <w:rFonts w:eastAsia="Times New Roman" w:cs="Courier New"/>
+              </w:rPr>
+              <w:t>"HARPS</w:t>
+            </w:r>
+            <w:r>
+              <w:rPr>
+                <w:rFonts w:eastAsia="Times New Roman" w:cs="Courier New"/>
+              </w:rPr>
+              <w:t>"</w:t>
+            </w:r>
+          </w:p>
+        </w:tc>
+      </w:tr>
+    </w:tbl>
+    <w:p>
+      <w:pPr>
+        <w:pStyle w:val="ListParagraph"/>
+        <w:ind w:left="0"/>
+      </w:pPr>
+    </w:p>
+    <w:p>
+      <w:pPr>
+        <w:rPr>
+          <w:rFonts w:asciiTheme="minorHAnsi" w:eastAsia="Times New Roman" w:hAnsiTheme="minorHAnsi"/>
+        </w:rPr>
+      </w:pPr>
+      <w:r>
+        <w:rPr>
+          <w:rFonts w:asciiTheme="minorHAnsi" w:eastAsia="Times New Roman" w:hAnsiTheme="minorHAnsi"/>
+        </w:rPr>
+        <w:t xml:space="preserve">Write the complete </w:t>
+      </w:r>
+      <w:proofErr w:type="spellStart"/>
+      <w:r>
+        <w:rPr>
+          <w:rFonts w:ascii="Courier New" w:eastAsia="Times New Roman" w:hAnsi="Courier New" w:cs="Courier New"/>
+          <w:color w:val="2E74B5" w:themeColor="accent1" w:themeShade="BF"/>
+        </w:rPr>
+        <w:t>HiddenWord</w:t>
+      </w:r>
+      <w:proofErr w:type="spellEnd"/>
+      <w:r>
+        <w:rPr>
+          <w:rFonts w:asciiTheme="minorHAnsi" w:eastAsia="Times New Roman" w:hAnsiTheme="minorHAnsi"/>
+          <w:color w:val="2E74B5" w:themeColor="accent1" w:themeShade="BF"/>
+        </w:rPr>
+        <w:t xml:space="preserve"> </w:t>
+      </w:r>
+      <w:r>
+        <w:rPr>
+          <w:rFonts w:asciiTheme="minorHAnsi" w:eastAsia="Times New Roman" w:hAnsiTheme="minorHAnsi"/>
+        </w:rPr>
+        <w:t xml:space="preserve">class, including any necessary instance variables, its constructor, and the method, </w:t>
+      </w:r>
+      <w:proofErr w:type="spellStart"/>
+      <w:r>
+        <w:rPr>
+          <w:rFonts w:ascii="Courier New" w:eastAsia="Times New Roman" w:hAnsi="Courier New" w:cs="Courier New"/>
+          <w:color w:val="2E74B5" w:themeColor="accent1" w:themeShade="BF"/>
+        </w:rPr>
+        <w:t>getHint</w:t>
+      </w:r>
+      <w:proofErr w:type="spellEnd"/>
+      <w:r>
+        <w:rPr>
+          <w:rFonts w:asciiTheme="minorHAnsi" w:eastAsia="Times New Roman" w:hAnsiTheme="minorHAnsi"/>
+        </w:rPr>
+        <w:t xml:space="preserve">, described above. You may assume that the length of the guess is the same as the length of the hidden word. </w:t>
+      </w:r>
+    </w:p>
+    <w:p>
+      <w:pPr>
+        <w:pStyle w:val="ListParagraph"/>
+        <w:ind w:left="0"/>
+      </w:pPr>
     </w:p>
     <w:sectPr>
       <w:pgSz w:w="12240" w:h="15840"/>
@@ -728,6 +1613,67 @@
     </w:sectPr>
   </w:body>
 </w:document>
+</file>
+
+<file path=word/endnotes.xml><?xml version="1.0" encoding="utf-8"?>
+<w:endnotes xmlns:wpc="http://schemas.microsoft.com/office/word/2010/wordprocessingCanvas" xmlns:mo="http://schemas.microsoft.com/office/mac/office/2008/main" xmlns:mc="http://schemas.openxmlformats.org/markup-compatibility/2006" xmlns:mv="urn:schemas-microsoft-com:mac:vml" xmlns:o="urn:schemas-microsoft-com:office:office" xmlns:r="http://schemas.openxmlformats.org/officeDocument/2006/relationships" xmlns:m="http://schemas.openxmlformats.org/officeDocument/2006/math" xmlns:v="urn:schemas-microsoft-com:vml" xmlns:wp14="http://schemas.microsoft.com/office/word/2010/wordprocessingDrawing" xmlns:wp="http://schemas.openxmlformats.org/drawingml/2006/wordprocessingDrawing" xmlns:w10="urn:schemas-microsoft-com:office:word" xmlns:w="http://schemas.openxmlformats.org/wordprocessingml/2006/main" xmlns:w14="http://schemas.microsoft.com/office/word/2010/wordml" xmlns:w15="http://schemas.microsoft.com/office/word/2012/wordml" xmlns:wpg="http://schemas.microsoft.com/office/word/2010/wordprocessingGroup" xmlns:wpi="http://schemas.microsoft.com/office/word/2010/wordprocessingInk" xmlns:wne="http://schemas.microsoft.com/office/word/2006/wordml" xmlns:wps="http://schemas.microsoft.com/office/word/2010/wordprocessingShape" mc:Ignorable="w14 w15 wp14">
+  <w:endnote w:type="separator" w:id="-1">
+    <w:p>
+      <w:r>
+        <w:separator/>
+      </w:r>
+    </w:p>
+  </w:endnote>
+  <w:endnote w:type="continuationSeparator" w:id="0">
+    <w:p>
+      <w:r>
+        <w:continuationSeparator/>
+      </w:r>
+    </w:p>
+  </w:endnote>
+</w:endnotes>
+</file>
+
+<file path=word/footnotes.xml><?xml version="1.0" encoding="utf-8"?>
+<w:footnotes xmlns:wpc="http://schemas.microsoft.com/office/word/2010/wordprocessingCanvas" xmlns:mo="http://schemas.microsoft.com/office/mac/office/2008/main" xmlns:mc="http://schemas.openxmlformats.org/markup-compatibility/2006" xmlns:mv="urn:schemas-microsoft-com:mac:vml" xmlns:o="urn:schemas-microsoft-com:office:office" xmlns:r="http://schemas.openxmlformats.org/officeDocument/2006/relationships" xmlns:m="http://schemas.openxmlformats.org/officeDocument/2006/math" xmlns:v="urn:schemas-microsoft-com:vml" xmlns:wp14="http://schemas.microsoft.com/office/word/2010/wordprocessingDrawing" xmlns:wp="http://schemas.openxmlformats.org/drawingml/2006/wordprocessingDrawing" xmlns:w10="urn:schemas-microsoft-com:office:word" xmlns:w="http://schemas.openxmlformats.org/wordprocessingml/2006/main" xmlns:w14="http://schemas.microsoft.com/office/word/2010/wordml" xmlns:w15="http://schemas.microsoft.com/office/word/2012/wordml" xmlns:wpg="http://schemas.microsoft.com/office/word/2010/wordprocessingGroup" xmlns:wpi="http://schemas.microsoft.com/office/word/2010/wordprocessingInk" xmlns:wne="http://schemas.microsoft.com/office/word/2006/wordml" xmlns:wps="http://schemas.microsoft.com/office/word/2010/wordprocessingShape" mc:Ignorable="w14 w15 wp14">
+  <w:footnote w:type="separator" w:id="-1">
+    <w:p>
+      <w:r>
+        <w:separator/>
+      </w:r>
+    </w:p>
+  </w:footnote>
+  <w:footnote w:type="continuationSeparator" w:id="0">
+    <w:p>
+      <w:r>
+        <w:continuationSeparator/>
+      </w:r>
+    </w:p>
+  </w:footnote>
+  <w:footnote w:id="1">
+    <w:p>
+      <w:pPr>
+        <w:pStyle w:val="FootnoteText"/>
+      </w:pPr>
+      <w:r>
+        <w:rPr>
+          <w:rStyle w:val="FootnoteReference"/>
+        </w:rPr>
+        <w:footnoteRef/>
+      </w:r>
+      <w:r>
+        <w:t xml:space="preserve"> </w:t>
+      </w:r>
+      <w:r>
+        <w:rPr>
+          <w:rFonts w:asciiTheme="minorHAnsi" w:hAnsiTheme="minorHAnsi"/>
+          <w:sz w:val="16"/>
+        </w:rPr>
+        <w:t>https://secure-media.collegeboard.org/digitalServices/pdf/ap/ap15_frq_computer_science_a.pdf</w:t>
+      </w:r>
+    </w:p>
+  </w:footnote>
+</w:footnotes>
 </file>
 
 <file path=word/numbering.xml><?xml version="1.0" encoding="utf-8"?>
@@ -1317,6 +2263,10 @@
   <w:style w:type="paragraph" w:default="1" w:styleId="Normal">
     <w:name w:val="Normal"/>
     <w:qFormat/>
+    <w:rsid w:val="00EC49EE"/>
+    <w:rPr>
+      <w:rFonts w:ascii="Times New Roman" w:hAnsi="Times New Roman" w:cs="Times New Roman"/>
+    </w:rPr>
   </w:style>
   <w:style w:type="character" w:default="1" w:styleId="DefaultParagraphFont">
     <w:name w:val="Default Paragraph Font"/>
@@ -1355,6 +2305,60 @@
       <w:ind w:left="720"/>
       <w:contextualSpacing/>
     </w:pPr>
+    <w:rPr>
+      <w:rFonts w:asciiTheme="minorHAnsi" w:hAnsiTheme="minorHAnsi" w:cstheme="minorBidi"/>
+    </w:rPr>
+  </w:style>
+  <w:style w:type="table" w:styleId="TableGrid">
+    <w:name w:val="Table Grid"/>
+    <w:basedOn w:val="TableNormal"/>
+    <w:uiPriority w:val="39"/>
+    <w:rsid w:val="00EC49EE"/>
+    <w:tblPr>
+      <w:tblInd w:w="0" w:type="dxa"/>
+      <w:tblBorders>
+        <w:top w:val="single" w:sz="4" w:space="0" w:color="auto"/>
+        <w:left w:val="single" w:sz="4" w:space="0" w:color="auto"/>
+        <w:bottom w:val="single" w:sz="4" w:space="0" w:color="auto"/>
+        <w:right w:val="single" w:sz="4" w:space="0" w:color="auto"/>
+        <w:insideH w:val="single" w:sz="4" w:space="0" w:color="auto"/>
+        <w:insideV w:val="single" w:sz="4" w:space="0" w:color="auto"/>
+      </w:tblBorders>
+      <w:tblCellMar>
+        <w:top w:w="0" w:type="dxa"/>
+        <w:left w:w="108" w:type="dxa"/>
+        <w:bottom w:w="0" w:type="dxa"/>
+        <w:right w:w="108" w:type="dxa"/>
+      </w:tblCellMar>
+    </w:tblPr>
+  </w:style>
+  <w:style w:type="paragraph" w:styleId="FootnoteText">
+    <w:name w:val="footnote text"/>
+    <w:basedOn w:val="Normal"/>
+    <w:link w:val="FootnoteTextChar"/>
+    <w:uiPriority w:val="99"/>
+    <w:unhideWhenUsed/>
+    <w:rsid w:val="00C60A49"/>
+  </w:style>
+  <w:style w:type="character" w:customStyle="1" w:styleId="FootnoteTextChar">
+    <w:name w:val="Footnote Text Char"/>
+    <w:basedOn w:val="DefaultParagraphFont"/>
+    <w:link w:val="FootnoteText"/>
+    <w:uiPriority w:val="99"/>
+    <w:rsid w:val="00C60A49"/>
+    <w:rPr>
+      <w:rFonts w:ascii="Times New Roman" w:hAnsi="Times New Roman" w:cs="Times New Roman"/>
+    </w:rPr>
+  </w:style>
+  <w:style w:type="character" w:styleId="FootnoteReference">
+    <w:name w:val="footnote reference"/>
+    <w:basedOn w:val="DefaultParagraphFont"/>
+    <w:uiPriority w:val="99"/>
+    <w:unhideWhenUsed/>
+    <w:rsid w:val="00C60A49"/>
+    <w:rPr>
+      <w:vertAlign w:val="superscript"/>
+    </w:rPr>
   </w:style>
 </w:styles>
 </file>
@@ -1618,4 +2622,16 @@
     </a:ext>
   </a:extLst>
 </a:theme>
+</file>
+
+<file path=customXml/item1.xml><?xml version="1.0" encoding="utf-8"?>
+<b:Sources xmlns:b="http://schemas.openxmlformats.org/officeDocument/2006/bibliography" xmlns="http://schemas.openxmlformats.org/officeDocument/2006/bibliography" SelectedStyle="/APASixthEditionOfficeOnline.xsl" StyleName="APA"/>
+</file>
+
+<file path=customXml/itemProps1.xml><?xml version="1.0" encoding="utf-8"?>
+<ds:datastoreItem xmlns:ds="http://schemas.openxmlformats.org/officeDocument/2006/customXml" ds:itemID="{9B5A17F0-CF20-C446-AA54-3F26413BAFC3}">
+  <ds:schemaRefs>
+    <ds:schemaRef ds:uri="http://schemas.openxmlformats.org/officeDocument/2006/bibliography"/>
+  </ds:schemaRefs>
+</ds:datastoreItem>
 </file>
</xml_diff>